<commit_message>
changes to sas code and poster
</commit_message>
<xml_diff>
--- a/WriteAndPoster/13thBiennialConfrenceOfScienceAndManagement.docx
+++ b/WriteAndPoster/13thBiennialConfrenceOfScienceAndManagement.docx
@@ -608,14 +608,16 @@
           <w:rFonts w:ascii="inherit" w:eastAsia="Times New Roman" w:hAnsi="inherit" w:cs="Times New Roman"/>
           <w:color w:val="3E3E3E"/>
           <w:szCs w:val="16"/>
-          <w:lang w:eastAsia="en-US"/>
-        </w:rPr>
-      </w:pPr>
-      <w:r>
-        <w:rPr>
-          <w:rFonts w:ascii="inherit" w:eastAsia="Times New Roman" w:hAnsi="inherit" w:cs="Times New Roman"/>
-          <w:color w:val="3E3E3E"/>
-          <w:szCs w:val="16"/>
+          <w:highlight w:val="lightGray"/>
+          <w:lang w:eastAsia="en-US"/>
+        </w:rPr>
+      </w:pPr>
+      <w:r>
+        <w:rPr>
+          <w:rFonts w:ascii="inherit" w:eastAsia="Times New Roman" w:hAnsi="inherit" w:cs="Times New Roman"/>
+          <w:color w:val="3E3E3E"/>
+          <w:szCs w:val="16"/>
+          <w:highlight w:val="lightGray"/>
           <w:lang w:eastAsia="en-US"/>
         </w:rPr>
         <w:t>The presentation must cover the material indicated in the accepted abstract.</w:t>
@@ -760,14 +762,16 @@
           <w:rFonts w:ascii="inherit" w:eastAsia="Times New Roman" w:hAnsi="inherit" w:cs="Times New Roman"/>
           <w:color w:val="3E3E3E"/>
           <w:szCs w:val="16"/>
-          <w:lang w:eastAsia="en-US"/>
-        </w:rPr>
-      </w:pPr>
-      <w:r>
-        <w:rPr>
-          <w:rFonts w:ascii="inherit" w:eastAsia="Times New Roman" w:hAnsi="inherit" w:cs="Times New Roman"/>
-          <w:color w:val="3E3E3E"/>
-          <w:szCs w:val="16"/>
+          <w:highlight w:val="lightGray"/>
+          <w:lang w:eastAsia="en-US"/>
+        </w:rPr>
+      </w:pPr>
+      <w:r>
+        <w:rPr>
+          <w:rFonts w:ascii="inherit" w:eastAsia="Times New Roman" w:hAnsi="inherit" w:cs="Times New Roman"/>
+          <w:color w:val="3E3E3E"/>
+          <w:szCs w:val="16"/>
+          <w:highlight w:val="lightGray"/>
           <w:lang w:eastAsia="en-US"/>
         </w:rPr>
         <w:t xml:space="preserve">A serif font (e.g., Times) is often easier for reading main </w:t>
@@ -777,6 +781,7 @@
           <w:rFonts w:ascii="inherit" w:eastAsia="Times New Roman" w:hAnsi="inherit" w:cs="Times New Roman"/>
           <w:color w:val="3E3E3E"/>
           <w:szCs w:val="16"/>
+          <w:highlight w:val="lightGray"/>
           <w:lang w:eastAsia="en-US"/>
         </w:rPr>
         <w:t>text</w:t>
@@ -786,6 +791,7 @@
           <w:rFonts w:ascii="inherit" w:eastAsia="Times New Roman" w:hAnsi="inherit" w:cs="Times New Roman"/>
           <w:color w:val="3E3E3E"/>
           <w:szCs w:val="16"/>
+          <w:highlight w:val="lightGray"/>
           <w:lang w:eastAsia="en-US"/>
         </w:rPr>
         <w:t xml:space="preserve"> and a non-serif font (e.g., Arial or Helvetica) for headers and figure labels.</w:t>
@@ -804,14 +810,16 @@
           <w:rFonts w:ascii="inherit" w:eastAsia="Times New Roman" w:hAnsi="inherit" w:cs="Times New Roman"/>
           <w:color w:val="3E3E3E"/>
           <w:szCs w:val="16"/>
-          <w:lang w:eastAsia="en-US"/>
-        </w:rPr>
-      </w:pPr>
-      <w:r>
-        <w:rPr>
-          <w:rFonts w:ascii="inherit" w:eastAsia="Times New Roman" w:hAnsi="inherit" w:cs="Times New Roman"/>
-          <w:color w:val="3E3E3E"/>
-          <w:szCs w:val="16"/>
+          <w:highlight w:val="lightGray"/>
+          <w:lang w:eastAsia="en-US"/>
+        </w:rPr>
+      </w:pPr>
+      <w:r>
+        <w:rPr>
+          <w:rFonts w:ascii="inherit" w:eastAsia="Times New Roman" w:hAnsi="inherit" w:cs="Times New Roman"/>
+          <w:color w:val="3E3E3E"/>
+          <w:szCs w:val="16"/>
+          <w:highlight w:val="lightGray"/>
           <w:lang w:eastAsia="en-US"/>
         </w:rPr>
         <w:t>Organize the paper so it is self-explanatory. You have complete freedom in displaying your information in figures, tables, text, and photographs.</w:t>
@@ -843,6 +851,523 @@
         </w:rPr>
         <w:t>Include the background of your research followed by results and conclusions.</w:t>
       </w:r>
+    </w:p>
+    <w:p>
+      <w:pPr>
+        <w:spacing w:before="109" w:after="109" w:line="217" w:lineRule="atLeast"/>
+        <w:textAlignment w:val="baseline"/>
+        <w:rPr>
+          <w:rFonts w:ascii="inherit" w:eastAsia="Times New Roman" w:hAnsi="inherit" w:cs="Times New Roman"/>
+          <w:color w:val="3E3E3E"/>
+          <w:szCs w:val="16"/>
+          <w:highlight w:val="lightGray"/>
+          <w:lang w:eastAsia="en-US"/>
+        </w:rPr>
+      </w:pPr>
+    </w:p>
+    <w:p>
+      <w:pPr>
+        <w:spacing w:before="109" w:after="109" w:line="217" w:lineRule="atLeast"/>
+        <w:textAlignment w:val="baseline"/>
+        <w:rPr>
+          <w:rFonts w:ascii="inherit" w:eastAsia="Times New Roman" w:hAnsi="inherit" w:cs="Times New Roman"/>
+          <w:color w:val="3E3E3E"/>
+          <w:szCs w:val="16"/>
+          <w:highlight w:val="lightGray"/>
+          <w:lang w:eastAsia="en-US"/>
+        </w:rPr>
+      </w:pPr>
+    </w:p>
+    <w:p>
+      <w:pPr>
+        <w:spacing w:before="109" w:after="109" w:line="217" w:lineRule="atLeast"/>
+        <w:textAlignment w:val="baseline"/>
+        <w:rPr>
+          <w:rFonts w:ascii="inherit" w:eastAsia="Times New Roman" w:hAnsi="inherit" w:cs="Times New Roman"/>
+          <w:color w:val="3E3E3E"/>
+          <w:szCs w:val="16"/>
+          <w:highlight w:val="lightGray"/>
+          <w:lang w:eastAsia="en-US"/>
+        </w:rPr>
+      </w:pPr>
+    </w:p>
+    <w:p>
+      <w:pPr>
+        <w:spacing w:before="109" w:after="109" w:line="217" w:lineRule="atLeast"/>
+        <w:textAlignment w:val="baseline"/>
+        <w:rPr>
+          <w:rFonts w:ascii="inherit" w:eastAsia="Times New Roman" w:hAnsi="inherit" w:cs="Times New Roman"/>
+          <w:color w:val="3E3E3E"/>
+          <w:szCs w:val="16"/>
+          <w:highlight w:val="lightGray"/>
+          <w:lang w:eastAsia="en-US"/>
+        </w:rPr>
+      </w:pPr>
+    </w:p>
+    <w:p>
+      <w:pPr>
+        <w:spacing w:before="109" w:after="109" w:line="217" w:lineRule="atLeast"/>
+        <w:textAlignment w:val="baseline"/>
+        <w:rPr>
+          <w:rFonts w:ascii="inherit" w:eastAsia="Times New Roman" w:hAnsi="inherit" w:cs="Times New Roman"/>
+          <w:color w:val="3E3E3E"/>
+          <w:szCs w:val="16"/>
+          <w:highlight w:val="lightGray"/>
+          <w:lang w:eastAsia="en-US"/>
+        </w:rPr>
+      </w:pPr>
+    </w:p>
+    <w:p>
+      <w:pPr>
+        <w:spacing w:before="109" w:after="109" w:line="217" w:lineRule="atLeast"/>
+        <w:textAlignment w:val="baseline"/>
+        <w:rPr>
+          <w:rFonts w:ascii="inherit" w:eastAsia="Times New Roman" w:hAnsi="inherit" w:cs="Times New Roman"/>
+          <w:color w:val="3E3E3E"/>
+          <w:szCs w:val="16"/>
+          <w:highlight w:val="lightGray"/>
+          <w:lang w:eastAsia="en-US"/>
+        </w:rPr>
+      </w:pPr>
+    </w:p>
+    <w:p>
+      <w:pPr>
+        <w:spacing w:before="109" w:after="109" w:line="217" w:lineRule="atLeast"/>
+        <w:textAlignment w:val="baseline"/>
+        <w:rPr>
+          <w:rFonts w:ascii="inherit" w:eastAsia="Times New Roman" w:hAnsi="inherit" w:cs="Times New Roman"/>
+          <w:color w:val="3E3E3E"/>
+          <w:szCs w:val="16"/>
+          <w:highlight w:val="lightGray"/>
+          <w:lang w:eastAsia="en-US"/>
+        </w:rPr>
+      </w:pPr>
+    </w:p>
+    <w:p>
+      <w:pPr>
+        <w:spacing w:before="109" w:after="109" w:line="217" w:lineRule="atLeast"/>
+        <w:textAlignment w:val="baseline"/>
+        <w:rPr>
+          <w:rFonts w:ascii="inherit" w:eastAsia="Times New Roman" w:hAnsi="inherit" w:cs="Times New Roman"/>
+          <w:color w:val="3E3E3E"/>
+          <w:szCs w:val="16"/>
+          <w:highlight w:val="lightGray"/>
+          <w:lang w:eastAsia="en-US"/>
+        </w:rPr>
+      </w:pPr>
+    </w:p>
+    <w:p>
+      <w:pPr>
+        <w:spacing w:before="109" w:after="109" w:line="217" w:lineRule="atLeast"/>
+        <w:textAlignment w:val="baseline"/>
+        <w:rPr>
+          <w:rFonts w:ascii="inherit" w:eastAsia="Times New Roman" w:hAnsi="inherit" w:cs="Times New Roman"/>
+          <w:color w:val="3E3E3E"/>
+          <w:szCs w:val="16"/>
+          <w:highlight w:val="lightGray"/>
+          <w:lang w:eastAsia="en-US"/>
+        </w:rPr>
+      </w:pPr>
+    </w:p>
+    <w:p>
+      <w:pPr>
+        <w:spacing w:before="109" w:after="109" w:line="217" w:lineRule="atLeast"/>
+        <w:textAlignment w:val="baseline"/>
+        <w:rPr>
+          <w:rFonts w:ascii="inherit" w:eastAsia="Times New Roman" w:hAnsi="inherit" w:cs="Times New Roman"/>
+          <w:color w:val="3E3E3E"/>
+          <w:szCs w:val="16"/>
+          <w:highlight w:val="lightGray"/>
+          <w:lang w:eastAsia="en-US"/>
+        </w:rPr>
+      </w:pPr>
+    </w:p>
+    <w:p>
+      <w:pPr>
+        <w:spacing w:before="109" w:after="109" w:line="217" w:lineRule="atLeast"/>
+        <w:textAlignment w:val="baseline"/>
+        <w:rPr>
+          <w:rFonts w:ascii="inherit" w:eastAsia="Times New Roman" w:hAnsi="inherit" w:cs="Times New Roman"/>
+          <w:color w:val="3E3E3E"/>
+          <w:szCs w:val="16"/>
+          <w:highlight w:val="lightGray"/>
+          <w:lang w:eastAsia="en-US"/>
+        </w:rPr>
+      </w:pPr>
+    </w:p>
+    <w:p>
+      <w:pPr>
+        <w:spacing w:before="109" w:after="109" w:line="217" w:lineRule="atLeast"/>
+        <w:textAlignment w:val="baseline"/>
+        <w:rPr>
+          <w:rFonts w:ascii="inherit" w:eastAsia="Times New Roman" w:hAnsi="inherit" w:cs="Times New Roman"/>
+          <w:color w:val="3E3E3E"/>
+          <w:szCs w:val="16"/>
+          <w:highlight w:val="lightGray"/>
+          <w:lang w:eastAsia="en-US"/>
+        </w:rPr>
+      </w:pPr>
+    </w:p>
+    <w:p>
+      <w:pPr>
+        <w:spacing w:before="109" w:after="109" w:line="217" w:lineRule="atLeast"/>
+        <w:textAlignment w:val="baseline"/>
+        <w:rPr>
+          <w:rFonts w:ascii="inherit" w:eastAsia="Times New Roman" w:hAnsi="inherit" w:cs="Times New Roman"/>
+          <w:color w:val="3E3E3E"/>
+          <w:szCs w:val="16"/>
+          <w:highlight w:val="lightGray"/>
+          <w:lang w:eastAsia="en-US"/>
+        </w:rPr>
+      </w:pPr>
+    </w:p>
+    <w:p>
+      <w:pPr>
+        <w:spacing w:before="109" w:after="109" w:line="217" w:lineRule="atLeast"/>
+        <w:textAlignment w:val="baseline"/>
+        <w:rPr>
+          <w:rFonts w:ascii="inherit" w:eastAsia="Times New Roman" w:hAnsi="inherit" w:cs="Times New Roman"/>
+          <w:color w:val="3E3E3E"/>
+          <w:szCs w:val="16"/>
+          <w:highlight w:val="lightGray"/>
+          <w:lang w:eastAsia="en-US"/>
+        </w:rPr>
+      </w:pPr>
+    </w:p>
+    <w:p>
+      <w:pPr>
+        <w:spacing w:before="109" w:after="109" w:line="217" w:lineRule="atLeast"/>
+        <w:textAlignment w:val="baseline"/>
+        <w:rPr>
+          <w:rFonts w:ascii="inherit" w:eastAsia="Times New Roman" w:hAnsi="inherit" w:cs="Times New Roman"/>
+          <w:color w:val="3E3E3E"/>
+          <w:szCs w:val="16"/>
+          <w:highlight w:val="lightGray"/>
+          <w:lang w:eastAsia="en-US"/>
+        </w:rPr>
+      </w:pPr>
+    </w:p>
+    <w:p>
+      <w:pPr>
+        <w:spacing w:before="109" w:after="109" w:line="217" w:lineRule="atLeast"/>
+        <w:textAlignment w:val="baseline"/>
+        <w:rPr>
+          <w:rFonts w:ascii="inherit" w:eastAsia="Times New Roman" w:hAnsi="inherit" w:cs="Times New Roman"/>
+          <w:color w:val="3E3E3E"/>
+          <w:szCs w:val="16"/>
+          <w:highlight w:val="lightGray"/>
+          <w:lang w:eastAsia="en-US"/>
+        </w:rPr>
+      </w:pPr>
+    </w:p>
+    <w:p>
+      <w:pPr>
+        <w:spacing w:before="109" w:after="109" w:line="217" w:lineRule="atLeast"/>
+        <w:textAlignment w:val="baseline"/>
+        <w:rPr>
+          <w:rFonts w:ascii="inherit" w:eastAsia="Times New Roman" w:hAnsi="inherit" w:cs="Times New Roman"/>
+          <w:color w:val="3E3E3E"/>
+          <w:szCs w:val="16"/>
+          <w:highlight w:val="lightGray"/>
+          <w:lang w:eastAsia="en-US"/>
+        </w:rPr>
+      </w:pPr>
+    </w:p>
+    <w:p>
+      <w:pPr>
+        <w:spacing w:before="109" w:after="109" w:line="217" w:lineRule="atLeast"/>
+        <w:textAlignment w:val="baseline"/>
+        <w:rPr>
+          <w:rFonts w:ascii="inherit" w:eastAsia="Times New Roman" w:hAnsi="inherit" w:cs="Times New Roman"/>
+          <w:color w:val="3E3E3E"/>
+          <w:szCs w:val="16"/>
+          <w:highlight w:val="lightGray"/>
+          <w:lang w:eastAsia="en-US"/>
+        </w:rPr>
+      </w:pPr>
+    </w:p>
+    <w:p>
+      <w:pPr>
+        <w:spacing w:before="109" w:after="109" w:line="217" w:lineRule="atLeast"/>
+        <w:textAlignment w:val="baseline"/>
+        <w:rPr>
+          <w:rFonts w:ascii="inherit" w:eastAsia="Times New Roman" w:hAnsi="inherit" w:cs="Times New Roman"/>
+          <w:color w:val="3E3E3E"/>
+          <w:szCs w:val="16"/>
+          <w:highlight w:val="lightGray"/>
+          <w:lang w:eastAsia="en-US"/>
+        </w:rPr>
+      </w:pPr>
+    </w:p>
+    <w:p>
+      <w:pPr>
+        <w:spacing w:before="109" w:after="109" w:line="217" w:lineRule="atLeast"/>
+        <w:textAlignment w:val="baseline"/>
+        <w:rPr>
+          <w:rFonts w:ascii="inherit" w:eastAsia="Times New Roman" w:hAnsi="inherit" w:cs="Times New Roman"/>
+          <w:color w:val="3E3E3E"/>
+          <w:szCs w:val="16"/>
+          <w:highlight w:val="lightGray"/>
+          <w:lang w:eastAsia="en-US"/>
+        </w:rPr>
+      </w:pPr>
+    </w:p>
+    <w:p>
+      <w:pPr>
+        <w:spacing w:before="109" w:after="109" w:line="217" w:lineRule="atLeast"/>
+        <w:textAlignment w:val="baseline"/>
+        <w:rPr>
+          <w:rFonts w:ascii="Times New Roman" w:hAnsi="Times New Roman" w:cs="Times New Roman"/>
+          <w:sz w:val="24"/>
+          <w:szCs w:val="24"/>
+        </w:rPr>
+      </w:pPr>
+      <w:r>
+        <w:rPr>
+          <w:rFonts w:ascii="Times New Roman" w:hAnsi="Times New Roman" w:cs="Times New Roman"/>
+          <w:sz w:val="24"/>
+          <w:szCs w:val="24"/>
+        </w:rPr>
+        <w:lastRenderedPageBreak/>
+        <w:t xml:space="preserve">Sagebrush ecosystems once covered approximately 150 million acres. Now overgrazing, fire suppression, invasive species, fragmentation, and a variety of other threats degrade this iconic ecosystem and regionally imperil over 350 species of associated plants and animals. </w:t>
+      </w:r>
+    </w:p>
+    <w:p>
+      <w:pPr>
+        <w:spacing w:before="109" w:after="109" w:line="217" w:lineRule="atLeast"/>
+        <w:textAlignment w:val="baseline"/>
+        <w:rPr>
+          <w:rFonts w:ascii="Times New Roman" w:hAnsi="Times New Roman" w:cs="Times New Roman"/>
+          <w:sz w:val="24"/>
+          <w:szCs w:val="24"/>
+        </w:rPr>
+      </w:pPr>
+      <w:r>
+        <w:rPr>
+          <w:rFonts w:ascii="Times New Roman" w:hAnsi="Times New Roman" w:cs="Times New Roman"/>
+          <w:sz w:val="24"/>
+          <w:szCs w:val="24"/>
+        </w:rPr>
+        <w:t>Growing concern has led to studies on the dynamics of sagebrush ecosystems and their obligate species. Much of this restoration attention is focused in the Great Basin, but very little is known about how sagebrush responds on the Colorado Plateau which has drier and monsoonal climatic conditions as well as different soils and vegetation.</w:t>
+      </w:r>
+    </w:p>
+    <w:p>
+      <w:pPr>
+        <w:spacing w:before="109" w:after="109" w:line="217" w:lineRule="atLeast"/>
+        <w:textAlignment w:val="baseline"/>
+        <w:rPr>
+          <w:rFonts w:ascii="Times New Roman" w:hAnsi="Times New Roman" w:cs="Times New Roman"/>
+          <w:sz w:val="24"/>
+          <w:szCs w:val="24"/>
+        </w:rPr>
+      </w:pPr>
+      <w:r>
+        <w:rPr>
+          <w:rFonts w:ascii="Times New Roman" w:hAnsi="Times New Roman" w:cs="Times New Roman"/>
+          <w:sz w:val="24"/>
+          <w:szCs w:val="24"/>
+        </w:rPr>
+        <w:t xml:space="preserve">In the late 1980’s sagebrush (Artemisia </w:t>
+      </w:r>
+      <w:r>
+        <w:rPr>
+          <w:rFonts w:ascii="Times New Roman" w:hAnsi="Times New Roman" w:cs="Times New Roman"/>
+          <w:i/>
+          <w:iCs/>
+          <w:sz w:val="24"/>
+          <w:szCs w:val="24"/>
+        </w:rPr>
+        <w:t>tridentata</w:t>
+      </w:r>
+      <w:r>
+        <w:rPr>
+          <w:rFonts w:ascii="Times New Roman" w:hAnsi="Times New Roman" w:cs="Times New Roman"/>
+          <w:sz w:val="24"/>
+          <w:szCs w:val="24"/>
+        </w:rPr>
+        <w:t xml:space="preserve">) in and around Beef Basin, Utah began declining rapidly, with areas seeing between 70% and 100% die off. Much of the area previously covered in shrubs has converted to grasslands. </w:t>
+      </w:r>
+    </w:p>
+    <w:p>
+      <w:pPr>
+        <w:spacing w:before="109" w:after="109" w:line="217" w:lineRule="atLeast"/>
+        <w:textAlignment w:val="baseline"/>
+        <w:rPr>
+          <w:rFonts w:ascii="Times New Roman" w:hAnsi="Times New Roman" w:cs="Times New Roman"/>
+          <w:sz w:val="24"/>
+          <w:szCs w:val="24"/>
+        </w:rPr>
+      </w:pPr>
+      <w:r>
+        <w:rPr>
+          <w:rFonts w:ascii="Times New Roman" w:hAnsi="Times New Roman" w:cs="Times New Roman"/>
+          <w:sz w:val="24"/>
+          <w:szCs w:val="24"/>
+        </w:rPr>
+        <w:t>Determine which soil characteristics are associated with the presence of sagebrush on the landscape in order to ascertain where restoration efforts will potentially succeed.</w:t>
+      </w:r>
+    </w:p>
+    <w:p>
+      <w:pPr>
+        <w:spacing w:before="109" w:after="109" w:line="217" w:lineRule="atLeast"/>
+        <w:textAlignment w:val="baseline"/>
+        <w:rPr>
+          <w:rFonts w:ascii="Times New Roman" w:hAnsi="Times New Roman" w:cs="Times New Roman"/>
+          <w:sz w:val="24"/>
+          <w:szCs w:val="24"/>
+        </w:rPr>
+      </w:pPr>
+      <w:r>
+        <w:rPr>
+          <w:rFonts w:ascii="Times New Roman" w:hAnsi="Times New Roman" w:cs="Times New Roman"/>
+          <w:sz w:val="24"/>
+          <w:szCs w:val="24"/>
+        </w:rPr>
+        <w:t>This study was conducted in Beef Basin, Utah which is located in San Juan County and is just south of Canyonlands National Park and north of the Manti-La-Sal National Forest.</w:t>
+      </w:r>
+    </w:p>
+    <w:p>
+      <w:pPr>
+        <w:spacing w:before="109" w:after="109" w:line="217" w:lineRule="atLeast"/>
+        <w:textAlignment w:val="baseline"/>
+        <w:rPr>
+          <w:rFonts w:ascii="Times New Roman" w:hAnsi="Times New Roman" w:cs="Times New Roman"/>
+          <w:sz w:val="24"/>
+          <w:szCs w:val="24"/>
+        </w:rPr>
+      </w:pPr>
+      <w:r>
+        <w:rPr>
+          <w:rFonts w:ascii="Times New Roman" w:hAnsi="Times New Roman" w:cs="Times New Roman"/>
+          <w:sz w:val="24"/>
+          <w:szCs w:val="24"/>
+        </w:rPr>
+        <w:t>Sites were randomly selected from two of the BLM’s proposed treatment polygons (North Plain and South Plain) based on the normalized difference vegetation index (NDVI) values split into 4 quartiles, and within one of the three dominant soil types (Begay, Ignacio/Leanto, and Mido) for a total of 12 plot types (NDVI by soil) with 6 to 10 sites sampled at each plot totaling 99 plots. See table below.</w:t>
+      </w:r>
+    </w:p>
+    <w:p>
+      <w:pPr>
+        <w:spacing w:before="109" w:after="109" w:line="217" w:lineRule="atLeast"/>
+        <w:textAlignment w:val="baseline"/>
+        <w:rPr>
+          <w:rFonts w:ascii="Times New Roman" w:hAnsi="Times New Roman" w:cs="Times New Roman"/>
+          <w:sz w:val="24"/>
+          <w:szCs w:val="24"/>
+        </w:rPr>
+      </w:pPr>
+      <w:r>
+        <w:rPr>
+          <w:rFonts w:ascii="Times New Roman" w:hAnsi="Times New Roman" w:cs="Times New Roman"/>
+          <w:sz w:val="24"/>
+          <w:szCs w:val="24"/>
+        </w:rPr>
+        <w:t>At each plot 5 transects 30m long were set up 7m apart. Data collected included Line Point Intercept (collected on all 5 transects), Shrub Density (collected on transects 1, 3, and 5), and Soil (2m auger, sampled 2m down from line 3)</w:t>
+      </w:r>
+    </w:p>
+    <w:p>
+      <w:pPr>
+        <w:spacing w:before="109" w:after="109" w:line="217" w:lineRule="atLeast"/>
+        <w:textAlignment w:val="baseline"/>
+        <w:rPr>
+          <w:rFonts w:ascii="Times New Roman" w:hAnsi="Times New Roman" w:cs="Times New Roman"/>
+          <w:sz w:val="24"/>
+          <w:szCs w:val="24"/>
+        </w:rPr>
+      </w:pPr>
+      <w:r>
+        <w:rPr>
+          <w:rFonts w:ascii="Times New Roman" w:hAnsi="Times New Roman" w:cs="Times New Roman"/>
+          <w:sz w:val="24"/>
+          <w:szCs w:val="24"/>
+        </w:rPr>
+        <w:t xml:space="preserve">The </w:t>
+      </w:r>
+      <w:proofErr w:type="spellStart"/>
+      <w:r>
+        <w:rPr>
+          <w:rFonts w:ascii="Times New Roman" w:hAnsi="Times New Roman" w:cs="Times New Roman"/>
+          <w:sz w:val="24"/>
+          <w:szCs w:val="24"/>
+        </w:rPr>
+        <w:t>logit</w:t>
+      </w:r>
+      <w:proofErr w:type="spellEnd"/>
+      <w:r>
+        <w:rPr>
+          <w:rFonts w:ascii="Times New Roman" w:hAnsi="Times New Roman" w:cs="Times New Roman"/>
+          <w:sz w:val="24"/>
+          <w:szCs w:val="24"/>
+        </w:rPr>
+        <w:t xml:space="preserve"> transformed relative </w:t>
+      </w:r>
+      <w:proofErr w:type="gramStart"/>
+      <w:r>
+        <w:rPr>
+          <w:rFonts w:ascii="Times New Roman" w:hAnsi="Times New Roman" w:cs="Times New Roman"/>
+          <w:sz w:val="24"/>
+          <w:szCs w:val="24"/>
+        </w:rPr>
+        <w:t>cover of both live and dead sagebrush were</w:t>
+      </w:r>
+      <w:proofErr w:type="gramEnd"/>
+      <w:r>
+        <w:rPr>
+          <w:rFonts w:ascii="Times New Roman" w:hAnsi="Times New Roman" w:cs="Times New Roman"/>
+          <w:sz w:val="24"/>
+          <w:szCs w:val="24"/>
+        </w:rPr>
+        <w:t xml:space="preserve"> used in a two stage preliminary analysis with soils variables.</w:t>
+      </w:r>
+    </w:p>
+    <w:p>
+      <w:pPr>
+        <w:spacing w:before="109" w:after="109" w:line="217" w:lineRule="atLeast"/>
+        <w:textAlignment w:val="baseline"/>
+        <w:rPr>
+          <w:rFonts w:ascii="Times New Roman" w:hAnsi="Times New Roman" w:cs="Times New Roman"/>
+          <w:sz w:val="24"/>
+          <w:szCs w:val="24"/>
+        </w:rPr>
+      </w:pPr>
+      <w:r>
+        <w:rPr>
+          <w:rFonts w:ascii="Times New Roman" w:hAnsi="Times New Roman" w:cs="Times New Roman"/>
+          <w:sz w:val="24"/>
+          <w:szCs w:val="24"/>
+        </w:rPr>
+        <w:t xml:space="preserve"> The first stage looks at presence/absence of live sagebrush and of dead sagebrush, and identifies significant soil variables.</w:t>
+      </w:r>
+    </w:p>
+    <w:p>
+      <w:pPr>
+        <w:spacing w:before="109" w:after="109" w:line="217" w:lineRule="atLeast"/>
+        <w:textAlignment w:val="baseline"/>
+        <w:rPr>
+          <w:rFonts w:ascii="Times New Roman" w:hAnsi="Times New Roman" w:cs="Times New Roman"/>
+          <w:sz w:val="24"/>
+          <w:szCs w:val="24"/>
+        </w:rPr>
+      </w:pPr>
+      <w:r>
+        <w:rPr>
+          <w:rFonts w:ascii="Times New Roman" w:hAnsi="Times New Roman" w:cs="Times New Roman"/>
+          <w:sz w:val="24"/>
+          <w:szCs w:val="24"/>
+        </w:rPr>
+        <w:t>The second stage takes only the presence occurrences and looks at how the magnitude of relative cover depends on the predictor soils variables.</w:t>
+      </w:r>
+    </w:p>
+    <w:p>
+      <w:pPr>
+        <w:spacing w:before="109" w:after="109" w:line="217" w:lineRule="atLeast"/>
+        <w:textAlignment w:val="baseline"/>
+        <w:rPr>
+          <w:rFonts w:ascii="Times New Roman" w:hAnsi="Times New Roman" w:cs="Times New Roman"/>
+          <w:sz w:val="24"/>
+          <w:szCs w:val="24"/>
+          <w:highlight w:val="lightGray"/>
+        </w:rPr>
+      </w:pPr>
     </w:p>
     <w:sectPr>
       <w:pgSz w:w="12240" w:h="15840"/>
@@ -1244,7 +1769,6 @@
   <w:style w:type="character" w:default="1" w:styleId="DefaultParagraphFont">
     <w:name w:val="Default Paragraph Font"/>
     <w:uiPriority w:val="1"/>
-    <w:semiHidden/>
     <w:unhideWhenUsed/>
   </w:style>
   <w:style w:type="table" w:default="1" w:styleId="TableNormal">

</xml_diff>